<commit_message>
Updated Test Cases doc
</commit_message>
<xml_diff>
--- a/KPS Project/Testing/Test Cases.docx
+++ b/KPS Project/Testing/Test Cases.docx
@@ -767,25 +767,7 @@
               <w:jc w:val="center"/>
             </w:pPr>
             <w:r>
-              <w:t>Error message: “</w:t>
-            </w:r>
-            <w:r>
-              <w:t>Username and p</w:t>
-            </w:r>
-            <w:r>
-              <w:t>assword field</w:t>
-            </w:r>
-            <w:r>
-              <w:t>s</w:t>
-            </w:r>
-            <w:r>
-              <w:t xml:space="preserve"> </w:t>
-            </w:r>
-            <w:r>
-              <w:t>are</w:t>
-            </w:r>
-            <w:r>
-              <w:t xml:space="preserve"> empty”</w:t>
+              <w:t>Error message: “Username and password fields are empty”</w:t>
             </w:r>
           </w:p>
         </w:tc>
@@ -984,15 +966,15 @@
       <w:tblPr>
         <w:tblStyle w:val="TableGrid"/>
         <w:tblpPr w:leftFromText="180" w:rightFromText="180" w:vertAnchor="text" w:horzAnchor="margin" w:tblpXSpec="center" w:tblpY="-923"/>
-        <w:tblW w:w="10451" w:type="dxa"/>
+        <w:tblW w:w="10598" w:type="dxa"/>
         <w:tblLook w:val="04A0" w:firstRow="1" w:lastRow="0" w:firstColumn="1" w:lastColumn="0" w:noHBand="0" w:noVBand="1"/>
       </w:tblPr>
       <w:tblGrid>
-        <w:gridCol w:w="1835"/>
-        <w:gridCol w:w="2022"/>
-        <w:gridCol w:w="1820"/>
-        <w:gridCol w:w="1817"/>
-        <w:gridCol w:w="2957"/>
+        <w:gridCol w:w="2402"/>
+        <w:gridCol w:w="2017"/>
+        <w:gridCol w:w="1720"/>
+        <w:gridCol w:w="1708"/>
+        <w:gridCol w:w="2751"/>
       </w:tblGrid>
       <w:tr>
         <w:trPr>
@@ -1000,7 +982,7 @@
         </w:trPr>
         <w:tc>
           <w:tcPr>
-            <w:tcW w:w="10451" w:type="dxa"/>
+            <w:tcW w:w="10598" w:type="dxa"/>
             <w:gridSpan w:val="5"/>
           </w:tcPr>
           <w:p>
@@ -1014,7 +996,13 @@
                 <w:b/>
               </w:rPr>
               <w:lastRenderedPageBreak/>
-              <w:t>Use Case: Transport Discontinued</w:t>
+              <w:t xml:space="preserve">Use Case: </w:t>
+            </w:r>
+            <w:r>
+              <w:rPr>
+                <w:b/>
+              </w:rPr>
+              <w:t>Discontinue Transport Route</w:t>
             </w:r>
           </w:p>
           <w:p/>
@@ -1026,7 +1014,7 @@
         </w:trPr>
         <w:tc>
           <w:tcPr>
-            <w:tcW w:w="1835" w:type="dxa"/>
+            <w:tcW w:w="2402" w:type="dxa"/>
             <w:vMerge w:val="restart"/>
           </w:tcPr>
           <w:p>
@@ -1053,7 +1041,7 @@
         </w:tc>
         <w:tc>
           <w:tcPr>
-            <w:tcW w:w="2022" w:type="dxa"/>
+            <w:tcW w:w="2017" w:type="dxa"/>
             <w:vMerge w:val="restart"/>
           </w:tcPr>
           <w:p>
@@ -1080,7 +1068,7 @@
         </w:tc>
         <w:tc>
           <w:tcPr>
-            <w:tcW w:w="3637" w:type="dxa"/>
+            <w:tcW w:w="3428" w:type="dxa"/>
             <w:gridSpan w:val="2"/>
           </w:tcPr>
           <w:p>
@@ -1100,7 +1088,7 @@
         </w:tc>
         <w:tc>
           <w:tcPr>
-            <w:tcW w:w="2957" w:type="dxa"/>
+            <w:tcW w:w="2751" w:type="dxa"/>
             <w:vMerge w:val="restart"/>
           </w:tcPr>
           <w:p/>
@@ -1126,7 +1114,7 @@
         </w:trPr>
         <w:tc>
           <w:tcPr>
-            <w:tcW w:w="1835" w:type="dxa"/>
+            <w:tcW w:w="2402" w:type="dxa"/>
             <w:vMerge/>
           </w:tcPr>
           <w:p>
@@ -1139,7 +1127,7 @@
         </w:tc>
         <w:tc>
           <w:tcPr>
-            <w:tcW w:w="2022" w:type="dxa"/>
+            <w:tcW w:w="2017" w:type="dxa"/>
             <w:vMerge/>
           </w:tcPr>
           <w:p>
@@ -1152,7 +1140,7 @@
         </w:tc>
         <w:tc>
           <w:tcPr>
-            <w:tcW w:w="1820" w:type="dxa"/>
+            <w:tcW w:w="1720" w:type="dxa"/>
           </w:tcPr>
           <w:p>
             <w:pPr>
@@ -1171,7 +1159,7 @@
         </w:tc>
         <w:tc>
           <w:tcPr>
-            <w:tcW w:w="1817" w:type="dxa"/>
+            <w:tcW w:w="1708" w:type="dxa"/>
           </w:tcPr>
           <w:p>
             <w:pPr>
@@ -1190,7 +1178,7 @@
         </w:tc>
         <w:tc>
           <w:tcPr>
-            <w:tcW w:w="2957" w:type="dxa"/>
+            <w:tcW w:w="2751" w:type="dxa"/>
             <w:vMerge/>
           </w:tcPr>
           <w:p/>
@@ -1202,21 +1190,24 @@
         </w:trPr>
         <w:tc>
           <w:tcPr>
-            <w:tcW w:w="1835" w:type="dxa"/>
-          </w:tcPr>
-          <w:p/>
-          <w:p>
-            <w:pPr>
-              <w:jc w:val="center"/>
-            </w:pPr>
-            <w:r>
-              <w:t>TDiscontinued001</w:t>
-            </w:r>
-          </w:p>
-        </w:tc>
-        <w:tc>
-          <w:tcPr>
-            <w:tcW w:w="2022" w:type="dxa"/>
+            <w:tcW w:w="2402" w:type="dxa"/>
+          </w:tcPr>
+          <w:p/>
+          <w:p>
+            <w:pPr>
+              <w:jc w:val="center"/>
+            </w:pPr>
+            <w:r>
+              <w:t>DiscontinueTRoute</w:t>
+            </w:r>
+            <w:r>
+              <w:t>001</w:t>
+            </w:r>
+          </w:p>
+        </w:tc>
+        <w:tc>
+          <w:tcPr>
+            <w:tcW w:w="2017" w:type="dxa"/>
           </w:tcPr>
           <w:p/>
           <w:p>
@@ -1230,7 +1221,7 @@
         </w:tc>
         <w:tc>
           <w:tcPr>
-            <w:tcW w:w="1820" w:type="dxa"/>
+            <w:tcW w:w="1720" w:type="dxa"/>
           </w:tcPr>
           <w:p>
             <w:pPr>
@@ -1248,7 +1239,7 @@
         </w:tc>
         <w:tc>
           <w:tcPr>
-            <w:tcW w:w="1817" w:type="dxa"/>
+            <w:tcW w:w="1708" w:type="dxa"/>
           </w:tcPr>
           <w:p>
             <w:pPr>
@@ -1266,7 +1257,7 @@
         </w:tc>
         <w:tc>
           <w:tcPr>
-            <w:tcW w:w="2957" w:type="dxa"/>
+            <w:tcW w:w="2751" w:type="dxa"/>
           </w:tcPr>
           <w:p/>
           <w:p>
@@ -1275,6 +1266,92 @@
             </w:pPr>
             <w:r>
               <w:t>Route Deleted; Confirmation Message: “Route (name) is now no longer available”</w:t>
+            </w:r>
+          </w:p>
+        </w:tc>
+      </w:tr>
+      <w:tr>
+        <w:trPr>
+          <w:trHeight w:val="861"/>
+        </w:trPr>
+        <w:tc>
+          <w:tcPr>
+            <w:tcW w:w="2402" w:type="dxa"/>
+          </w:tcPr>
+          <w:p/>
+          <w:p>
+            <w:pPr>
+              <w:jc w:val="center"/>
+            </w:pPr>
+            <w:r>
+              <w:t>DiscontinueTRoute002</w:t>
+            </w:r>
+          </w:p>
+        </w:tc>
+        <w:tc>
+          <w:tcPr>
+            <w:tcW w:w="2017" w:type="dxa"/>
+          </w:tcPr>
+          <w:p/>
+          <w:p>
+            <w:pPr>
+              <w:jc w:val="center"/>
+            </w:pPr>
+            <w:r>
+              <w:t>Invalid Data</w:t>
+            </w:r>
+          </w:p>
+        </w:tc>
+        <w:tc>
+          <w:tcPr>
+            <w:tcW w:w="1720" w:type="dxa"/>
+          </w:tcPr>
+          <w:p>
+            <w:pPr>
+              <w:jc w:val="center"/>
+            </w:pPr>
+          </w:p>
+          <w:p>
+            <w:pPr>
+              <w:jc w:val="center"/>
+            </w:pPr>
+            <w:r>
+              <w:t>Yes</w:t>
+            </w:r>
+          </w:p>
+        </w:tc>
+        <w:tc>
+          <w:tcPr>
+            <w:tcW w:w="1708" w:type="dxa"/>
+          </w:tcPr>
+          <w:p>
+            <w:pPr>
+              <w:jc w:val="center"/>
+            </w:pPr>
+          </w:p>
+          <w:p>
+            <w:pPr>
+              <w:jc w:val="center"/>
+            </w:pPr>
+            <w:r>
+              <w:t>Yes</w:t>
+            </w:r>
+          </w:p>
+        </w:tc>
+        <w:tc>
+          <w:tcPr>
+            <w:tcW w:w="2751" w:type="dxa"/>
+          </w:tcPr>
+          <w:p/>
+          <w:p>
+            <w:pPr>
+              <w:jc w:val="center"/>
+            </w:pPr>
+            <w:r>
+              <w:t xml:space="preserve">Display error message/s showing the </w:t>
+            </w:r>
+            <w:r>
+              <w:t>invalid data</w:t>
             </w:r>
           </w:p>
         </w:tc>
@@ -1285,21 +1362,27 @@
         </w:trPr>
         <w:tc>
           <w:tcPr>
-            <w:tcW w:w="1835" w:type="dxa"/>
-          </w:tcPr>
-          <w:p/>
-          <w:p>
-            <w:pPr>
-              <w:jc w:val="center"/>
-            </w:pPr>
-            <w:r>
-              <w:t>TDiscontinued002</w:t>
-            </w:r>
-          </w:p>
-        </w:tc>
-        <w:tc>
-          <w:tcPr>
-            <w:tcW w:w="2022" w:type="dxa"/>
+            <w:tcW w:w="2402" w:type="dxa"/>
+          </w:tcPr>
+          <w:p/>
+          <w:p>
+            <w:pPr>
+              <w:jc w:val="center"/>
+            </w:pPr>
+            <w:r>
+              <w:t>DiscontinueTRoute</w:t>
+            </w:r>
+            <w:r>
+              <w:t xml:space="preserve"> </w:t>
+            </w:r>
+            <w:r>
+              <w:t>003</w:t>
+            </w:r>
+          </w:p>
+        </w:tc>
+        <w:tc>
+          <w:tcPr>
+            <w:tcW w:w="2017" w:type="dxa"/>
           </w:tcPr>
           <w:p/>
           <w:p>
@@ -1313,7 +1396,7 @@
         </w:tc>
         <w:tc>
           <w:tcPr>
-            <w:tcW w:w="1820" w:type="dxa"/>
+            <w:tcW w:w="1720" w:type="dxa"/>
           </w:tcPr>
           <w:p>
             <w:pPr>
@@ -1331,7 +1414,7 @@
         </w:tc>
         <w:tc>
           <w:tcPr>
-            <w:tcW w:w="1817" w:type="dxa"/>
+            <w:tcW w:w="1708" w:type="dxa"/>
           </w:tcPr>
           <w:p>
             <w:pPr>
@@ -1349,7 +1432,7 @@
         </w:tc>
         <w:tc>
           <w:tcPr>
-            <w:tcW w:w="2957" w:type="dxa"/>
+            <w:tcW w:w="2751" w:type="dxa"/>
           </w:tcPr>
           <w:p>
             <w:pPr>
@@ -1372,21 +1455,27 @@
         </w:trPr>
         <w:tc>
           <w:tcPr>
-            <w:tcW w:w="1835" w:type="dxa"/>
-          </w:tcPr>
-          <w:p/>
-          <w:p>
-            <w:pPr>
-              <w:jc w:val="center"/>
-            </w:pPr>
-            <w:r>
-              <w:t>TDiscontinued003</w:t>
-            </w:r>
-          </w:p>
-        </w:tc>
-        <w:tc>
-          <w:tcPr>
-            <w:tcW w:w="2022" w:type="dxa"/>
+            <w:tcW w:w="2402" w:type="dxa"/>
+          </w:tcPr>
+          <w:p/>
+          <w:p>
+            <w:pPr>
+              <w:jc w:val="center"/>
+            </w:pPr>
+            <w:r>
+              <w:t>DiscontinueTRoute</w:t>
+            </w:r>
+            <w:r>
+              <w:t xml:space="preserve"> </w:t>
+            </w:r>
+            <w:r>
+              <w:t>004</w:t>
+            </w:r>
+          </w:p>
+        </w:tc>
+        <w:tc>
+          <w:tcPr>
+            <w:tcW w:w="2017" w:type="dxa"/>
           </w:tcPr>
           <w:p/>
           <w:p>
@@ -1400,7 +1489,7 @@
         </w:tc>
         <w:tc>
           <w:tcPr>
-            <w:tcW w:w="1820" w:type="dxa"/>
+            <w:tcW w:w="1720" w:type="dxa"/>
           </w:tcPr>
           <w:p>
             <w:pPr>
@@ -1418,7 +1507,7 @@
         </w:tc>
         <w:tc>
           <w:tcPr>
-            <w:tcW w:w="1817" w:type="dxa"/>
+            <w:tcW w:w="1708" w:type="dxa"/>
           </w:tcPr>
           <w:p>
             <w:pPr>
@@ -1436,7 +1525,7 @@
         </w:tc>
         <w:tc>
           <w:tcPr>
-            <w:tcW w:w="2957" w:type="dxa"/>
+            <w:tcW w:w="2751" w:type="dxa"/>
           </w:tcPr>
           <w:p>
             <w:pPr>
@@ -1459,21 +1548,122 @@
         </w:trPr>
         <w:tc>
           <w:tcPr>
-            <w:tcW w:w="1835" w:type="dxa"/>
-          </w:tcPr>
-          <w:p/>
-          <w:p>
-            <w:pPr>
-              <w:jc w:val="center"/>
-            </w:pPr>
-            <w:r>
-              <w:t>TDiscontinued004</w:t>
-            </w:r>
-          </w:p>
-        </w:tc>
-        <w:tc>
-          <w:tcPr>
-            <w:tcW w:w="2022" w:type="dxa"/>
+            <w:tcW w:w="2402" w:type="dxa"/>
+          </w:tcPr>
+          <w:p>
+            <w:pPr>
+              <w:jc w:val="center"/>
+            </w:pPr>
+          </w:p>
+          <w:p>
+            <w:pPr>
+              <w:jc w:val="center"/>
+            </w:pPr>
+            <w:r>
+              <w:t xml:space="preserve">DiscontinueTRoute </w:t>
+            </w:r>
+            <w:r>
+              <w:t>005</w:t>
+            </w:r>
+          </w:p>
+        </w:tc>
+        <w:tc>
+          <w:tcPr>
+            <w:tcW w:w="2017" w:type="dxa"/>
+          </w:tcPr>
+          <w:p>
+            <w:pPr>
+              <w:jc w:val="center"/>
+            </w:pPr>
+          </w:p>
+          <w:p>
+            <w:pPr>
+              <w:jc w:val="center"/>
+            </w:pPr>
+            <w:r>
+              <w:t>System Cannot Access Route Database</w:t>
+            </w:r>
+          </w:p>
+        </w:tc>
+        <w:tc>
+          <w:tcPr>
+            <w:tcW w:w="1720" w:type="dxa"/>
+          </w:tcPr>
+          <w:p>
+            <w:pPr>
+              <w:jc w:val="center"/>
+            </w:pPr>
+          </w:p>
+          <w:p>
+            <w:pPr>
+              <w:jc w:val="center"/>
+            </w:pPr>
+            <w:r>
+              <w:t>N/A</w:t>
+            </w:r>
+          </w:p>
+        </w:tc>
+        <w:tc>
+          <w:tcPr>
+            <w:tcW w:w="1708" w:type="dxa"/>
+          </w:tcPr>
+          <w:p>
+            <w:pPr>
+              <w:jc w:val="center"/>
+            </w:pPr>
+          </w:p>
+          <w:p>
+            <w:pPr>
+              <w:jc w:val="center"/>
+            </w:pPr>
+            <w:r>
+              <w:t>N/A</w:t>
+            </w:r>
+          </w:p>
+        </w:tc>
+        <w:tc>
+          <w:tcPr>
+            <w:tcW w:w="2751" w:type="dxa"/>
+          </w:tcPr>
+          <w:p>
+            <w:pPr>
+              <w:jc w:val="center"/>
+            </w:pPr>
+          </w:p>
+          <w:p>
+            <w:pPr>
+              <w:jc w:val="center"/>
+            </w:pPr>
+            <w:r>
+              <w:t>Error message: “Cannot access route database”</w:t>
+            </w:r>
+          </w:p>
+        </w:tc>
+      </w:tr>
+      <w:tr>
+        <w:trPr>
+          <w:trHeight w:val="807"/>
+        </w:trPr>
+        <w:tc>
+          <w:tcPr>
+            <w:tcW w:w="2402" w:type="dxa"/>
+          </w:tcPr>
+          <w:p/>
+          <w:p>
+            <w:pPr>
+              <w:jc w:val="center"/>
+            </w:pPr>
+            <w:r>
+              <w:t xml:space="preserve">DiscontinueTRoute </w:t>
+            </w:r>
+            <w:r>
+              <w:t>006</w:t>
+            </w:r>
+          </w:p>
+        </w:tc>
+        <w:tc>
+          <w:tcPr>
+            <w:tcW w:w="2017" w:type="dxa"/>
           </w:tcPr>
           <w:p>
             <w:pPr>
@@ -1491,7 +1681,7 @@
         </w:tc>
         <w:tc>
           <w:tcPr>
-            <w:tcW w:w="1820" w:type="dxa"/>
+            <w:tcW w:w="1720" w:type="dxa"/>
           </w:tcPr>
           <w:p>
             <w:pPr>
@@ -1509,7 +1699,7 @@
         </w:tc>
         <w:tc>
           <w:tcPr>
-            <w:tcW w:w="1817" w:type="dxa"/>
+            <w:tcW w:w="1708" w:type="dxa"/>
           </w:tcPr>
           <w:p>
             <w:pPr>
@@ -1527,7 +1717,7 @@
         </w:tc>
         <w:tc>
           <w:tcPr>
-            <w:tcW w:w="2957" w:type="dxa"/>
+            <w:tcW w:w="2751" w:type="dxa"/>
           </w:tcPr>
           <w:p>
             <w:pPr>
@@ -1550,39 +1740,42 @@
         </w:trPr>
         <w:tc>
           <w:tcPr>
-            <w:tcW w:w="1835" w:type="dxa"/>
-          </w:tcPr>
-          <w:p/>
-          <w:p>
-            <w:pPr>
-              <w:jc w:val="center"/>
-            </w:pPr>
-            <w:r>
-              <w:t>TDiscontinued005</w:t>
-            </w:r>
-          </w:p>
-        </w:tc>
-        <w:tc>
-          <w:tcPr>
-            <w:tcW w:w="2022" w:type="dxa"/>
-          </w:tcPr>
-          <w:p>
-            <w:pPr>
-              <w:jc w:val="center"/>
-            </w:pPr>
-          </w:p>
-          <w:p>
-            <w:pPr>
-              <w:jc w:val="center"/>
-            </w:pPr>
-            <w:r>
-              <w:t>User Presses Back Button</w:t>
-            </w:r>
-          </w:p>
-        </w:tc>
-        <w:tc>
-          <w:tcPr>
-            <w:tcW w:w="1820" w:type="dxa"/>
+            <w:tcW w:w="2402" w:type="dxa"/>
+          </w:tcPr>
+          <w:p/>
+          <w:p>
+            <w:pPr>
+              <w:jc w:val="center"/>
+            </w:pPr>
+            <w:r>
+              <w:t xml:space="preserve">DiscontinueTRoute </w:t>
+            </w:r>
+            <w:r>
+              <w:t>007</w:t>
+            </w:r>
+          </w:p>
+        </w:tc>
+        <w:tc>
+          <w:tcPr>
+            <w:tcW w:w="2017" w:type="dxa"/>
+          </w:tcPr>
+          <w:p>
+            <w:pPr>
+              <w:jc w:val="center"/>
+            </w:pPr>
+          </w:p>
+          <w:p>
+            <w:pPr>
+              <w:jc w:val="center"/>
+            </w:pPr>
+            <w:r>
+              <w:t>User Quits Dialog Box</w:t>
+            </w:r>
+          </w:p>
+        </w:tc>
+        <w:tc>
+          <w:tcPr>
+            <w:tcW w:w="1720" w:type="dxa"/>
           </w:tcPr>
           <w:p>
             <w:pPr>
@@ -1600,7 +1793,7 @@
         </w:tc>
         <w:tc>
           <w:tcPr>
-            <w:tcW w:w="1817" w:type="dxa"/>
+            <w:tcW w:w="1708" w:type="dxa"/>
           </w:tcPr>
           <w:p>
             <w:pPr>
@@ -1618,7 +1811,7 @@
         </w:tc>
         <w:tc>
           <w:tcPr>
-            <w:tcW w:w="2957" w:type="dxa"/>
+            <w:tcW w:w="2751" w:type="dxa"/>
           </w:tcPr>
           <w:p>
             <w:pPr>
@@ -1631,122 +1824,11 @@
             </w:pPr>
             <w:r>
               <w:t>Returns user to the main hub screen</w:t>
-            </w:r>
-          </w:p>
-        </w:tc>
-      </w:tr>
-      <w:tr>
-        <w:trPr>
-          <w:trHeight w:val="807"/>
-        </w:trPr>
-        <w:tc>
-          <w:tcPr>
-            <w:tcW w:w="1835" w:type="dxa"/>
-          </w:tcPr>
-          <w:p>
-            <w:pPr>
-              <w:jc w:val="center"/>
-            </w:pPr>
-          </w:p>
-          <w:p>
-            <w:pPr>
-              <w:jc w:val="center"/>
-            </w:pPr>
-            <w:r>
-              <w:t>TDiscontinued006</w:t>
-            </w:r>
-          </w:p>
-        </w:tc>
-        <w:tc>
-          <w:tcPr>
-            <w:tcW w:w="2022" w:type="dxa"/>
-          </w:tcPr>
-          <w:p>
-            <w:pPr>
-              <w:jc w:val="center"/>
-            </w:pPr>
-          </w:p>
-          <w:p>
-            <w:pPr>
-              <w:jc w:val="center"/>
-            </w:pPr>
-            <w:r>
-              <w:t xml:space="preserve">System Cannot </w:t>
-            </w:r>
-            <w:r>
-              <w:t>Access</w:t>
-            </w:r>
-            <w:r>
-              <w:t xml:space="preserve"> Route Database</w:t>
-            </w:r>
-          </w:p>
-        </w:tc>
-        <w:tc>
-          <w:tcPr>
-            <w:tcW w:w="1820" w:type="dxa"/>
-          </w:tcPr>
-          <w:p>
-            <w:pPr>
-              <w:jc w:val="center"/>
-            </w:pPr>
-          </w:p>
-          <w:p>
-            <w:pPr>
-              <w:jc w:val="center"/>
-            </w:pPr>
-            <w:r>
-              <w:t>N/A</w:t>
-            </w:r>
-          </w:p>
-        </w:tc>
-        <w:tc>
-          <w:tcPr>
-            <w:tcW w:w="1817" w:type="dxa"/>
-          </w:tcPr>
-          <w:p>
-            <w:pPr>
-              <w:jc w:val="center"/>
-            </w:pPr>
-          </w:p>
-          <w:p>
-            <w:pPr>
-              <w:jc w:val="center"/>
-            </w:pPr>
-            <w:r>
-              <w:t>N/A</w:t>
-            </w:r>
-          </w:p>
-        </w:tc>
-        <w:tc>
-          <w:tcPr>
-            <w:tcW w:w="2957" w:type="dxa"/>
-          </w:tcPr>
-          <w:p>
-            <w:pPr>
-              <w:jc w:val="center"/>
-            </w:pPr>
-          </w:p>
-          <w:p>
-            <w:pPr>
-              <w:jc w:val="center"/>
-            </w:pPr>
-            <w:r>
-              <w:t xml:space="preserve">Error message: “Cannot </w:t>
-            </w:r>
-            <w:r>
-              <w:t>access</w:t>
-            </w:r>
-            <w:r>
-              <w:t xml:space="preserve"> route database”</w:t>
             </w:r>
           </w:p>
         </w:tc>
       </w:tr>
     </w:tbl>
-    <w:p/>
-    <w:p/>
-    <w:p/>
-    <w:p/>
     <w:p/>
     <w:p/>
     <w:p/>
@@ -1979,7 +2061,13 @@
               <w:rPr>
                 <w:b/>
               </w:rPr>
-              <w:t>Valid Format</w:t>
+              <w:t xml:space="preserve">Valid </w:t>
+            </w:r>
+            <w:r>
+              <w:rPr>
+                <w:b/>
+              </w:rPr>
+              <w:t>Data</w:t>
             </w:r>
           </w:p>
         </w:tc>
@@ -2019,12 +2107,7 @@
               <w:jc w:val="center"/>
             </w:pPr>
             <w:r>
-              <w:t>Successfully Updat</w:t>
-            </w:r>
-            <w:bookmarkStart w:id="0" w:name="_GoBack"/>
-            <w:bookmarkEnd w:id="0"/>
-            <w:r>
-              <w:t>ed Transport Cost</w:t>
+              <w:t>Successfully Updated Transport Cost</w:t>
             </w:r>
           </w:p>
         </w:tc>
@@ -2124,7 +2207,10 @@
               <w:jc w:val="center"/>
             </w:pPr>
             <w:r>
-              <w:t>Invalid Format</w:t>
+              <w:t>Invalid</w:t>
+            </w:r>
+            <w:r>
+              <w:t xml:space="preserve"> Data</w:t>
             </w:r>
           </w:p>
         </w:tc>
@@ -2202,7 +2288,10 @@
               <w:t xml:space="preserve">Display </w:t>
             </w:r>
             <w:r>
-              <w:t>error message/s showing the variable/s with invalid format</w:t>
+              <w:t xml:space="preserve">error message/s showing the </w:t>
+            </w:r>
+            <w:r>
+              <w:t>invalid data</w:t>
             </w:r>
           </w:p>
         </w:tc>
@@ -2215,7 +2304,11 @@
           <w:tcPr>
             <w:tcW w:w="2478" w:type="dxa"/>
           </w:tcPr>
-          <w:p/>
+          <w:p>
+            <w:pPr>
+              <w:jc w:val="center"/>
+            </w:pPr>
+          </w:p>
           <w:p>
             <w:pPr>
               <w:jc w:val="center"/>
@@ -2239,7 +2332,7 @@
               <w:jc w:val="center"/>
             </w:pPr>
             <w:r>
-              <w:t>User Quits Application</w:t>
+              <w:t>System Cannot Connect to Route Database</w:t>
             </w:r>
           </w:p>
         </w:tc>
@@ -2311,7 +2404,7 @@
               <w:jc w:val="center"/>
             </w:pPr>
             <w:r>
-              <w:t>Application closes</w:t>
+              <w:t>Error message: “Cannot access route database”</w:t>
             </w:r>
           </w:p>
         </w:tc>
@@ -2348,7 +2441,7 @@
               <w:jc w:val="center"/>
             </w:pPr>
             <w:r>
-              <w:t>User Quits Dialog Box</w:t>
+              <w:t>User Quits Application</w:t>
             </w:r>
           </w:p>
         </w:tc>
@@ -2420,7 +2513,7 @@
               <w:jc w:val="center"/>
             </w:pPr>
             <w:r>
-              <w:t>Returns user to the main hub screen</w:t>
+              <w:t>Application closes</w:t>
             </w:r>
           </w:p>
         </w:tc>
@@ -2433,11 +2526,7 @@
           <w:tcPr>
             <w:tcW w:w="2478" w:type="dxa"/>
           </w:tcPr>
-          <w:p>
-            <w:pPr>
-              <w:jc w:val="center"/>
-            </w:pPr>
-          </w:p>
+          <w:p/>
           <w:p>
             <w:pPr>
               <w:jc w:val="center"/>
@@ -2461,7 +2550,7 @@
               <w:jc w:val="center"/>
             </w:pPr>
             <w:r>
-              <w:t>System Cannot Connect to Route Database</w:t>
+              <w:t>User Quits Dialog Box</w:t>
             </w:r>
           </w:p>
         </w:tc>
@@ -2533,7 +2622,361 @@
               <w:jc w:val="center"/>
             </w:pPr>
             <w:r>
-              <w:t>Error message: “Cannot access route database”</w:t>
+              <w:t>Returns user to the main hub screen</w:t>
+            </w:r>
+          </w:p>
+        </w:tc>
+      </w:tr>
+    </w:tbl>
+    <w:p/>
+    <w:tbl>
+      <w:tblPr>
+        <w:tblStyle w:val="TableGrid"/>
+        <w:tblpPr w:leftFromText="180" w:rightFromText="180" w:vertAnchor="text" w:horzAnchor="margin" w:tblpXSpec="center" w:tblpY="545"/>
+        <w:tblW w:w="11477" w:type="dxa"/>
+        <w:tblLook w:val="04A0" w:firstRow="1" w:lastRow="0" w:firstColumn="1" w:lastColumn="0" w:noHBand="0" w:noVBand="1"/>
+      </w:tblPr>
+      <w:tblGrid>
+        <w:gridCol w:w="2526"/>
+        <w:gridCol w:w="1986"/>
+        <w:gridCol w:w="1486"/>
+        <w:gridCol w:w="993"/>
+        <w:gridCol w:w="1954"/>
+        <w:gridCol w:w="2532"/>
+      </w:tblGrid>
+      <w:tr>
+        <w:trPr>
+          <w:trHeight w:val="314"/>
+        </w:trPr>
+        <w:tc>
+          <w:tcPr>
+            <w:tcW w:w="11477" w:type="dxa"/>
+            <w:gridSpan w:val="6"/>
+          </w:tcPr>
+          <w:p>
+            <w:pPr>
+              <w:rPr>
+                <w:b/>
+              </w:rPr>
+            </w:pPr>
+            <w:r>
+              <w:rPr>
+                <w:b/>
+              </w:rPr>
+              <w:t xml:space="preserve">Use Case: Update </w:t>
+            </w:r>
+            <w:r>
+              <w:rPr>
+                <w:b/>
+              </w:rPr>
+              <w:t>Customer Price</w:t>
+            </w:r>
+          </w:p>
+          <w:p/>
+        </w:tc>
+      </w:tr>
+      <w:tr>
+        <w:trPr>
+          <w:trHeight w:val="314"/>
+        </w:trPr>
+        <w:tc>
+          <w:tcPr>
+            <w:tcW w:w="2478" w:type="dxa"/>
+            <w:vMerge w:val="restart"/>
+          </w:tcPr>
+          <w:p>
+            <w:pPr>
+              <w:rPr>
+                <w:b/>
+              </w:rPr>
+            </w:pPr>
+          </w:p>
+          <w:p>
+            <w:pPr>
+              <w:jc w:val="center"/>
+              <w:rPr>
+                <w:b/>
+              </w:rPr>
+            </w:pPr>
+            <w:r>
+              <w:rPr>
+                <w:b/>
+              </w:rPr>
+              <w:t>Test Case ID</w:t>
+            </w:r>
+          </w:p>
+        </w:tc>
+        <w:tc>
+          <w:tcPr>
+            <w:tcW w:w="1986" w:type="dxa"/>
+            <w:vMerge w:val="restart"/>
+          </w:tcPr>
+          <w:p>
+            <w:pPr>
+              <w:rPr>
+                <w:b/>
+              </w:rPr>
+            </w:pPr>
+          </w:p>
+          <w:p>
+            <w:pPr>
+              <w:jc w:val="center"/>
+              <w:rPr>
+                <w:b/>
+              </w:rPr>
+            </w:pPr>
+            <w:r>
+              <w:rPr>
+                <w:b/>
+              </w:rPr>
+              <w:t>Condition/Scenario</w:t>
+            </w:r>
+          </w:p>
+        </w:tc>
+        <w:tc>
+          <w:tcPr>
+            <w:tcW w:w="4462" w:type="dxa"/>
+            <w:gridSpan w:val="3"/>
+          </w:tcPr>
+          <w:p>
+            <w:r>
+              <w:rPr>
+                <w:b/>
+              </w:rPr>
+              <w:t>Test Data &amp; Settings</w:t>
+            </w:r>
+          </w:p>
+        </w:tc>
+        <w:tc>
+          <w:tcPr>
+            <w:tcW w:w="2551" w:type="dxa"/>
+            <w:vMerge w:val="restart"/>
+          </w:tcPr>
+          <w:p/>
+          <w:p>
+            <w:pPr>
+              <w:jc w:val="center"/>
+              <w:rPr>
+                <w:b/>
+              </w:rPr>
+            </w:pPr>
+            <w:r>
+              <w:rPr>
+                <w:b/>
+              </w:rPr>
+              <w:t>Expected Output</w:t>
+            </w:r>
+          </w:p>
+        </w:tc>
+      </w:tr>
+      <w:tr>
+        <w:trPr>
+          <w:trHeight w:val="400"/>
+        </w:trPr>
+        <w:tc>
+          <w:tcPr>
+            <w:tcW w:w="2478" w:type="dxa"/>
+            <w:vMerge/>
+          </w:tcPr>
+          <w:p>
+            <w:pPr>
+              <w:rPr>
+                <w:b/>
+              </w:rPr>
+            </w:pPr>
+          </w:p>
+        </w:tc>
+        <w:tc>
+          <w:tcPr>
+            <w:tcW w:w="1986" w:type="dxa"/>
+            <w:vMerge/>
+          </w:tcPr>
+          <w:p>
+            <w:pPr>
+              <w:rPr>
+                <w:b/>
+              </w:rPr>
+            </w:pPr>
+          </w:p>
+        </w:tc>
+        <w:tc>
+          <w:tcPr>
+            <w:tcW w:w="1493" w:type="dxa"/>
+          </w:tcPr>
+          <w:p>
+            <w:pPr>
+              <w:jc w:val="center"/>
+              <w:rPr>
+                <w:b/>
+              </w:rPr>
+            </w:pPr>
+            <w:r>
+              <w:rPr>
+                <w:b/>
+              </w:rPr>
+              <w:t>Routes Available</w:t>
+            </w:r>
+          </w:p>
+        </w:tc>
+        <w:tc>
+          <w:tcPr>
+            <w:tcW w:w="993" w:type="dxa"/>
+          </w:tcPr>
+          <w:p>
+            <w:pPr>
+              <w:jc w:val="center"/>
+              <w:rPr>
+                <w:b/>
+              </w:rPr>
+            </w:pPr>
+            <w:r>
+              <w:rPr>
+                <w:b/>
+              </w:rPr>
+              <w:t>Route Selected</w:t>
+            </w:r>
+          </w:p>
+        </w:tc>
+        <w:tc>
+          <w:tcPr>
+            <w:tcW w:w="1976" w:type="dxa"/>
+          </w:tcPr>
+          <w:p>
+            <w:pPr>
+              <w:jc w:val="center"/>
+              <w:rPr>
+                <w:b/>
+              </w:rPr>
+            </w:pPr>
+            <w:r>
+              <w:rPr>
+                <w:b/>
+              </w:rPr>
+              <w:t>Valid Data</w:t>
+            </w:r>
+          </w:p>
+        </w:tc>
+        <w:tc>
+          <w:tcPr>
+            <w:tcW w:w="2551" w:type="dxa"/>
+            <w:vMerge/>
+          </w:tcPr>
+          <w:p/>
+        </w:tc>
+      </w:tr>
+      <w:tr>
+        <w:trPr>
+          <w:trHeight w:val="983"/>
+        </w:trPr>
+        <w:tc>
+          <w:tcPr>
+            <w:tcW w:w="2478" w:type="dxa"/>
+          </w:tcPr>
+          <w:p/>
+          <w:p>
+            <w:pPr>
+              <w:jc w:val="center"/>
+            </w:pPr>
+            <w:r>
+              <w:t>Update</w:t>
+            </w:r>
+            <w:r>
+              <w:t>CustomerPrice</w:t>
+            </w:r>
+            <w:r>
+              <w:t>001</w:t>
+            </w:r>
+          </w:p>
+        </w:tc>
+        <w:tc>
+          <w:tcPr>
+            <w:tcW w:w="1986" w:type="dxa"/>
+          </w:tcPr>
+          <w:p/>
+          <w:p>
+            <w:pPr>
+              <w:jc w:val="center"/>
+            </w:pPr>
+            <w:r>
+              <w:t xml:space="preserve">Successfully Updated </w:t>
+            </w:r>
+            <w:r>
+              <w:t>Customer Price</w:t>
+            </w:r>
+          </w:p>
+        </w:tc>
+        <w:tc>
+          <w:tcPr>
+            <w:tcW w:w="1493" w:type="dxa"/>
+          </w:tcPr>
+          <w:p>
+            <w:pPr>
+              <w:jc w:val="center"/>
+            </w:pPr>
+          </w:p>
+          <w:p>
+            <w:pPr>
+              <w:jc w:val="center"/>
+            </w:pPr>
+            <w:r>
+              <w:t>Yes</w:t>
+            </w:r>
+          </w:p>
+        </w:tc>
+        <w:tc>
+          <w:tcPr>
+            <w:tcW w:w="993" w:type="dxa"/>
+          </w:tcPr>
+          <w:p>
+            <w:pPr>
+              <w:jc w:val="center"/>
+            </w:pPr>
+          </w:p>
+          <w:p>
+            <w:pPr>
+              <w:jc w:val="center"/>
+            </w:pPr>
+            <w:r>
+              <w:t>Yes</w:t>
+            </w:r>
+          </w:p>
+        </w:tc>
+        <w:tc>
+          <w:tcPr>
+            <w:tcW w:w="1976" w:type="dxa"/>
+          </w:tcPr>
+          <w:p/>
+          <w:p>
+            <w:pPr>
+              <w:jc w:val="center"/>
+            </w:pPr>
+            <w:r>
+              <w:t>Yes</w:t>
+            </w:r>
+          </w:p>
+        </w:tc>
+        <w:tc>
+          <w:tcPr>
+            <w:tcW w:w="2551" w:type="dxa"/>
+          </w:tcPr>
+          <w:p/>
+          <w:p>
+            <w:pPr>
+              <w:jc w:val="center"/>
+            </w:pPr>
+            <w:r>
+              <w:t>Customer price</w:t>
+            </w:r>
+            <w:r>
+              <w:t xml:space="preserve"> updated; Confirmation Message: “</w:t>
+            </w:r>
+            <w:r>
+              <w:t>Customer price</w:t>
+            </w:r>
+            <w:bookmarkStart w:id="0" w:name="_GoBack"/>
+            <w:bookmarkEnd w:id="0"/>
+            <w:r>
+              <w:t xml:space="preserve"> updated from … to …</w:t>
             </w:r>
           </w:p>
         </w:tc>
@@ -2552,7 +2995,7 @@
               <w:jc w:val="center"/>
             </w:pPr>
             <w:r>
-              <w:t>UpdateTransportCost010</w:t>
+              <w:t>UpdateCustomerPrice002</w:t>
             </w:r>
           </w:p>
         </w:tc>
@@ -2566,7 +3009,7 @@
               <w:jc w:val="center"/>
             </w:pPr>
             <w:r>
-              <w:t>No Routes Available to Delete</w:t>
+              <w:t>Invalid Data</w:t>
             </w:r>
           </w:p>
         </w:tc>
@@ -2620,7 +3063,7 @@
               <w:jc w:val="center"/>
             </w:pPr>
             <w:r>
-              <w:t>N/A</w:t>
+              <w:t>No</w:t>
             </w:r>
           </w:p>
         </w:tc>
@@ -2638,14 +3081,14 @@
               <w:jc w:val="center"/>
             </w:pPr>
             <w:r>
-              <w:t>Display message: “There are currently no available routes”</w:t>
+              <w:t>Display error message/s showing the invalid data</w:t>
             </w:r>
           </w:p>
         </w:tc>
       </w:tr>
       <w:tr>
         <w:trPr>
-          <w:trHeight w:val="1112"/>
+          <w:trHeight w:val="764"/>
         </w:trPr>
         <w:tc>
           <w:tcPr>
@@ -2656,6 +3099,14 @@
               <w:jc w:val="center"/>
             </w:pPr>
           </w:p>
+          <w:p>
+            <w:pPr>
+              <w:jc w:val="center"/>
+            </w:pPr>
+            <w:r>
+              <w:t>UpdateCustomerPrice003</w:t>
+            </w:r>
+          </w:p>
         </w:tc>
         <w:tc>
           <w:tcPr>
@@ -2666,6 +3117,14 @@
               <w:jc w:val="center"/>
             </w:pPr>
           </w:p>
+          <w:p>
+            <w:pPr>
+              <w:jc w:val="center"/>
+            </w:pPr>
+            <w:r>
+              <w:t>System Cannot Connect to Route Database</w:t>
+            </w:r>
+          </w:p>
         </w:tc>
         <w:tc>
           <w:tcPr>
@@ -2676,6 +3135,14 @@
               <w:jc w:val="center"/>
             </w:pPr>
           </w:p>
+          <w:p>
+            <w:pPr>
+              <w:jc w:val="center"/>
+            </w:pPr>
+            <w:r>
+              <w:t>N/A</w:t>
+            </w:r>
+          </w:p>
         </w:tc>
         <w:tc>
           <w:tcPr>
@@ -2686,6 +3153,14 @@
               <w:jc w:val="center"/>
             </w:pPr>
           </w:p>
+          <w:p>
+            <w:pPr>
+              <w:jc w:val="center"/>
+            </w:pPr>
+            <w:r>
+              <w:t>N/A</w:t>
+            </w:r>
+          </w:p>
         </w:tc>
         <w:tc>
           <w:tcPr>
@@ -2696,6 +3171,14 @@
               <w:jc w:val="center"/>
             </w:pPr>
           </w:p>
+          <w:p>
+            <w:pPr>
+              <w:jc w:val="center"/>
+            </w:pPr>
+            <w:r>
+              <w:t>N/A</w:t>
+            </w:r>
+          </w:p>
         </w:tc>
         <w:tc>
           <w:tcPr>
@@ -2705,21 +3188,33 @@
             <w:pPr>
               <w:jc w:val="center"/>
             </w:pPr>
+          </w:p>
+          <w:p>
+            <w:pPr>
+              <w:jc w:val="center"/>
+            </w:pPr>
+            <w:r>
+              <w:t>Error message: “Cannot access route database”</w:t>
+            </w:r>
           </w:p>
         </w:tc>
       </w:tr>
       <w:tr>
         <w:trPr>
-          <w:trHeight w:val="1269"/>
+          <w:trHeight w:val="716"/>
         </w:trPr>
         <w:tc>
           <w:tcPr>
             <w:tcW w:w="2478" w:type="dxa"/>
           </w:tcPr>
-          <w:p>
-            <w:pPr>
-              <w:jc w:val="center"/>
-            </w:pPr>
+          <w:p/>
+          <w:p>
+            <w:pPr>
+              <w:jc w:val="center"/>
+            </w:pPr>
+            <w:r>
+              <w:t>UpdateCustomerPrice004</w:t>
+            </w:r>
           </w:p>
         </w:tc>
         <w:tc>
@@ -2731,6 +3226,14 @@
               <w:jc w:val="center"/>
             </w:pPr>
           </w:p>
+          <w:p>
+            <w:pPr>
+              <w:jc w:val="center"/>
+            </w:pPr>
+            <w:r>
+              <w:t>User Quits Application</w:t>
+            </w:r>
+          </w:p>
         </w:tc>
         <w:tc>
           <w:tcPr>
@@ -2741,6 +3244,14 @@
               <w:jc w:val="center"/>
             </w:pPr>
           </w:p>
+          <w:p>
+            <w:pPr>
+              <w:jc w:val="center"/>
+            </w:pPr>
+            <w:r>
+              <w:t>N/A</w:t>
+            </w:r>
+          </w:p>
         </w:tc>
         <w:tc>
           <w:tcPr>
@@ -2751,6 +3262,14 @@
               <w:jc w:val="center"/>
             </w:pPr>
           </w:p>
+          <w:p>
+            <w:pPr>
+              <w:jc w:val="center"/>
+            </w:pPr>
+            <w:r>
+              <w:t>N/A</w:t>
+            </w:r>
+          </w:p>
         </w:tc>
         <w:tc>
           <w:tcPr>
@@ -2761,6 +3280,14 @@
               <w:jc w:val="center"/>
             </w:pPr>
           </w:p>
+          <w:p>
+            <w:pPr>
+              <w:jc w:val="center"/>
+            </w:pPr>
+            <w:r>
+              <w:t>N/A</w:t>
+            </w:r>
+          </w:p>
         </w:tc>
         <w:tc>
           <w:tcPr>
@@ -2770,21 +3297,33 @@
             <w:pPr>
               <w:jc w:val="center"/>
             </w:pPr>
+          </w:p>
+          <w:p>
+            <w:pPr>
+              <w:jc w:val="center"/>
+            </w:pPr>
+            <w:r>
+              <w:t>Application closes</w:t>
+            </w:r>
           </w:p>
         </w:tc>
       </w:tr>
       <w:tr>
         <w:trPr>
-          <w:trHeight w:val="1269"/>
+          <w:trHeight w:val="764"/>
         </w:trPr>
         <w:tc>
           <w:tcPr>
             <w:tcW w:w="2478" w:type="dxa"/>
           </w:tcPr>
-          <w:p>
-            <w:pPr>
-              <w:jc w:val="center"/>
-            </w:pPr>
+          <w:p/>
+          <w:p>
+            <w:pPr>
+              <w:jc w:val="center"/>
+            </w:pPr>
+            <w:r>
+              <w:t>UpdateCustomerPrice005</w:t>
+            </w:r>
           </w:p>
         </w:tc>
         <w:tc>
@@ -2796,6 +3335,14 @@
               <w:jc w:val="center"/>
             </w:pPr>
           </w:p>
+          <w:p>
+            <w:pPr>
+              <w:jc w:val="center"/>
+            </w:pPr>
+            <w:r>
+              <w:t>User Quits Dialog Box</w:t>
+            </w:r>
+          </w:p>
         </w:tc>
         <w:tc>
           <w:tcPr>
@@ -2806,6 +3353,14 @@
               <w:jc w:val="center"/>
             </w:pPr>
           </w:p>
+          <w:p>
+            <w:pPr>
+              <w:jc w:val="center"/>
+            </w:pPr>
+            <w:r>
+              <w:t>N/A</w:t>
+            </w:r>
+          </w:p>
         </w:tc>
         <w:tc>
           <w:tcPr>
@@ -2816,6 +3371,14 @@
               <w:jc w:val="center"/>
             </w:pPr>
           </w:p>
+          <w:p>
+            <w:pPr>
+              <w:jc w:val="center"/>
+            </w:pPr>
+            <w:r>
+              <w:t>N/A</w:t>
+            </w:r>
+          </w:p>
         </w:tc>
         <w:tc>
           <w:tcPr>
@@ -2826,6 +3389,14 @@
               <w:jc w:val="center"/>
             </w:pPr>
           </w:p>
+          <w:p>
+            <w:pPr>
+              <w:jc w:val="center"/>
+            </w:pPr>
+            <w:r>
+              <w:t>N/A</w:t>
+            </w:r>
+          </w:p>
         </w:tc>
         <w:tc>
           <w:tcPr>
@@ -2836,70 +3407,13 @@
               <w:jc w:val="center"/>
             </w:pPr>
           </w:p>
-        </w:tc>
-      </w:tr>
-      <w:tr>
-        <w:trPr>
-          <w:trHeight w:val="1269"/>
-        </w:trPr>
-        <w:tc>
-          <w:tcPr>
-            <w:tcW w:w="2478" w:type="dxa"/>
-          </w:tcPr>
-          <w:p>
-            <w:pPr>
-              <w:jc w:val="center"/>
-            </w:pPr>
-          </w:p>
-        </w:tc>
-        <w:tc>
-          <w:tcPr>
-            <w:tcW w:w="1986" w:type="dxa"/>
-          </w:tcPr>
-          <w:p>
-            <w:pPr>
-              <w:jc w:val="center"/>
-            </w:pPr>
-          </w:p>
-        </w:tc>
-        <w:tc>
-          <w:tcPr>
-            <w:tcW w:w="1493" w:type="dxa"/>
-          </w:tcPr>
-          <w:p>
-            <w:pPr>
-              <w:jc w:val="center"/>
-            </w:pPr>
-          </w:p>
-        </w:tc>
-        <w:tc>
-          <w:tcPr>
-            <w:tcW w:w="993" w:type="dxa"/>
-          </w:tcPr>
-          <w:p>
-            <w:pPr>
-              <w:jc w:val="center"/>
-            </w:pPr>
-          </w:p>
-        </w:tc>
-        <w:tc>
-          <w:tcPr>
-            <w:tcW w:w="1976" w:type="dxa"/>
-          </w:tcPr>
-          <w:p>
-            <w:pPr>
-              <w:jc w:val="center"/>
-            </w:pPr>
-          </w:p>
-        </w:tc>
-        <w:tc>
-          <w:tcPr>
-            <w:tcW w:w="2551" w:type="dxa"/>
-          </w:tcPr>
-          <w:p>
-            <w:pPr>
-              <w:jc w:val="center"/>
-            </w:pPr>
+          <w:p>
+            <w:pPr>
+              <w:jc w:val="center"/>
+            </w:pPr>
+            <w:r>
+              <w:t>Returns user to the main hub screen</w:t>
+            </w:r>
           </w:p>
         </w:tc>
       </w:tr>

</xml_diff>

<commit_message>
Updated test cases doc and fixed class name
</commit_message>
<xml_diff>
--- a/KPS Project/Testing/Test Cases.docx
+++ b/KPS Project/Testing/Test Cases.docx
@@ -1348,10 +1348,7 @@
               <w:jc w:val="center"/>
             </w:pPr>
             <w:r>
-              <w:t xml:space="preserve">Display error message/s showing the </w:t>
-            </w:r>
-            <w:r>
-              <w:t>invalid data</w:t>
+              <w:t>Display error message/s showing the invalid data</w:t>
             </w:r>
           </w:p>
         </w:tc>
@@ -1364,19 +1361,17 @@
           <w:tcPr>
             <w:tcW w:w="2402" w:type="dxa"/>
           </w:tcPr>
-          <w:p/>
-          <w:p>
-            <w:pPr>
-              <w:jc w:val="center"/>
-            </w:pPr>
-            <w:r>
-              <w:t>DiscontinueTRoute</w:t>
-            </w:r>
-            <w:r>
-              <w:t xml:space="preserve"> </w:t>
-            </w:r>
-            <w:r>
-              <w:t>003</w:t>
+          <w:p>
+            <w:pPr>
+              <w:jc w:val="center"/>
+            </w:pPr>
+          </w:p>
+          <w:p>
+            <w:pPr>
+              <w:jc w:val="center"/>
+            </w:pPr>
+            <w:r>
+              <w:t>DiscontinueTRoute 003</w:t>
             </w:r>
           </w:p>
         </w:tc>
@@ -1384,6 +1379,97 @@
           <w:tcPr>
             <w:tcW w:w="2017" w:type="dxa"/>
           </w:tcPr>
+          <w:p>
+            <w:pPr>
+              <w:jc w:val="center"/>
+            </w:pPr>
+          </w:p>
+          <w:p>
+            <w:pPr>
+              <w:jc w:val="center"/>
+            </w:pPr>
+            <w:r>
+              <w:t>System Cannot Access Route Database</w:t>
+            </w:r>
+          </w:p>
+        </w:tc>
+        <w:tc>
+          <w:tcPr>
+            <w:tcW w:w="1720" w:type="dxa"/>
+          </w:tcPr>
+          <w:p>
+            <w:pPr>
+              <w:jc w:val="center"/>
+            </w:pPr>
+          </w:p>
+          <w:p>
+            <w:pPr>
+              <w:jc w:val="center"/>
+            </w:pPr>
+            <w:r>
+              <w:t>N/A</w:t>
+            </w:r>
+          </w:p>
+        </w:tc>
+        <w:tc>
+          <w:tcPr>
+            <w:tcW w:w="1708" w:type="dxa"/>
+          </w:tcPr>
+          <w:p>
+            <w:pPr>
+              <w:jc w:val="center"/>
+            </w:pPr>
+          </w:p>
+          <w:p>
+            <w:pPr>
+              <w:jc w:val="center"/>
+            </w:pPr>
+            <w:r>
+              <w:t>N/A</w:t>
+            </w:r>
+          </w:p>
+        </w:tc>
+        <w:tc>
+          <w:tcPr>
+            <w:tcW w:w="2751" w:type="dxa"/>
+          </w:tcPr>
+          <w:p>
+            <w:pPr>
+              <w:jc w:val="center"/>
+            </w:pPr>
+          </w:p>
+          <w:p>
+            <w:pPr>
+              <w:jc w:val="center"/>
+            </w:pPr>
+            <w:r>
+              <w:t>Error message: “Cannot access route database”</w:t>
+            </w:r>
+          </w:p>
+        </w:tc>
+      </w:tr>
+      <w:tr>
+        <w:trPr>
+          <w:trHeight w:val="807"/>
+        </w:trPr>
+        <w:tc>
+          <w:tcPr>
+            <w:tcW w:w="2402" w:type="dxa"/>
+          </w:tcPr>
+          <w:p/>
+          <w:p>
+            <w:pPr>
+              <w:jc w:val="center"/>
+            </w:pPr>
+            <w:r>
+              <w:t>DiscontinueTRoute 004</w:t>
+            </w:r>
+          </w:p>
+        </w:tc>
+        <w:tc>
+          <w:tcPr>
+            <w:tcW w:w="2017" w:type="dxa"/>
+          </w:tcPr>
           <w:p/>
           <w:p>
             <w:pPr>
@@ -1444,7 +1530,98 @@
               <w:jc w:val="center"/>
             </w:pPr>
             <w:r>
-              <w:t>Error message: “There are currently no available routes”</w:t>
+              <w:t>Selecting delete route will do nothing.</w:t>
+            </w:r>
+          </w:p>
+        </w:tc>
+      </w:tr>
+      <w:tr>
+        <w:trPr>
+          <w:trHeight w:val="807"/>
+        </w:trPr>
+        <w:tc>
+          <w:tcPr>
+            <w:tcW w:w="2402" w:type="dxa"/>
+          </w:tcPr>
+          <w:p/>
+          <w:p>
+            <w:pPr>
+              <w:jc w:val="center"/>
+            </w:pPr>
+            <w:r>
+              <w:t>DiscontinueTRoute 005</w:t>
+            </w:r>
+          </w:p>
+        </w:tc>
+        <w:tc>
+          <w:tcPr>
+            <w:tcW w:w="2017" w:type="dxa"/>
+          </w:tcPr>
+          <w:p>
+            <w:pPr>
+              <w:jc w:val="center"/>
+            </w:pPr>
+          </w:p>
+          <w:p>
+            <w:pPr>
+              <w:jc w:val="center"/>
+            </w:pPr>
+            <w:r>
+              <w:t>User Quits Application</w:t>
+            </w:r>
+          </w:p>
+        </w:tc>
+        <w:tc>
+          <w:tcPr>
+            <w:tcW w:w="1720" w:type="dxa"/>
+          </w:tcPr>
+          <w:p>
+            <w:pPr>
+              <w:jc w:val="center"/>
+            </w:pPr>
+          </w:p>
+          <w:p>
+            <w:pPr>
+              <w:jc w:val="center"/>
+            </w:pPr>
+            <w:r>
+              <w:t>N/A</w:t>
+            </w:r>
+          </w:p>
+        </w:tc>
+        <w:tc>
+          <w:tcPr>
+            <w:tcW w:w="1708" w:type="dxa"/>
+          </w:tcPr>
+          <w:p>
+            <w:pPr>
+              <w:jc w:val="center"/>
+            </w:pPr>
+          </w:p>
+          <w:p>
+            <w:pPr>
+              <w:jc w:val="center"/>
+            </w:pPr>
+            <w:r>
+              <w:t>N/A</w:t>
+            </w:r>
+          </w:p>
+        </w:tc>
+        <w:tc>
+          <w:tcPr>
+            <w:tcW w:w="2751" w:type="dxa"/>
+          </w:tcPr>
+          <w:p>
+            <w:pPr>
+              <w:jc w:val="center"/>
+            </w:pPr>
+          </w:p>
+          <w:p>
+            <w:pPr>
+              <w:jc w:val="center"/>
+            </w:pPr>
+            <w:r>
+              <w:t>Application closes</w:t>
             </w:r>
           </w:p>
         </w:tc>
@@ -1463,295 +1640,7 @@
               <w:jc w:val="center"/>
             </w:pPr>
             <w:r>
-              <w:t>DiscontinueTRoute</w:t>
-            </w:r>
-            <w:r>
-              <w:t xml:space="preserve"> </w:t>
-            </w:r>
-            <w:r>
-              <w:t>004</w:t>
-            </w:r>
-          </w:p>
-        </w:tc>
-        <w:tc>
-          <w:tcPr>
-            <w:tcW w:w="2017" w:type="dxa"/>
-          </w:tcPr>
-          <w:p/>
-          <w:p>
-            <w:pPr>
-              <w:jc w:val="center"/>
-            </w:pPr>
-            <w:r>
-              <w:t>Route Not Selected</w:t>
-            </w:r>
-          </w:p>
-        </w:tc>
-        <w:tc>
-          <w:tcPr>
-            <w:tcW w:w="1720" w:type="dxa"/>
-          </w:tcPr>
-          <w:p>
-            <w:pPr>
-              <w:jc w:val="center"/>
-            </w:pPr>
-          </w:p>
-          <w:p>
-            <w:pPr>
-              <w:jc w:val="center"/>
-            </w:pPr>
-            <w:r>
-              <w:t>Yes</w:t>
-            </w:r>
-          </w:p>
-        </w:tc>
-        <w:tc>
-          <w:tcPr>
-            <w:tcW w:w="1708" w:type="dxa"/>
-          </w:tcPr>
-          <w:p>
-            <w:pPr>
-              <w:jc w:val="center"/>
-            </w:pPr>
-          </w:p>
-          <w:p>
-            <w:pPr>
-              <w:jc w:val="center"/>
-            </w:pPr>
-            <w:r>
-              <w:t>No</w:t>
-            </w:r>
-          </w:p>
-        </w:tc>
-        <w:tc>
-          <w:tcPr>
-            <w:tcW w:w="2751" w:type="dxa"/>
-          </w:tcPr>
-          <w:p>
-            <w:pPr>
-              <w:jc w:val="center"/>
-            </w:pPr>
-          </w:p>
-          <w:p>
-            <w:pPr>
-              <w:jc w:val="center"/>
-            </w:pPr>
-            <w:r>
-              <w:t>Error message: “Route not selected”</w:t>
-            </w:r>
-          </w:p>
-        </w:tc>
-      </w:tr>
-      <w:tr>
-        <w:trPr>
-          <w:trHeight w:val="807"/>
-        </w:trPr>
-        <w:tc>
-          <w:tcPr>
-            <w:tcW w:w="2402" w:type="dxa"/>
-          </w:tcPr>
-          <w:p>
-            <w:pPr>
-              <w:jc w:val="center"/>
-            </w:pPr>
-          </w:p>
-          <w:p>
-            <w:pPr>
-              <w:jc w:val="center"/>
-            </w:pPr>
-            <w:r>
-              <w:t xml:space="preserve">DiscontinueTRoute </w:t>
-            </w:r>
-            <w:r>
-              <w:t>005</w:t>
-            </w:r>
-          </w:p>
-        </w:tc>
-        <w:tc>
-          <w:tcPr>
-            <w:tcW w:w="2017" w:type="dxa"/>
-          </w:tcPr>
-          <w:p>
-            <w:pPr>
-              <w:jc w:val="center"/>
-            </w:pPr>
-          </w:p>
-          <w:p>
-            <w:pPr>
-              <w:jc w:val="center"/>
-            </w:pPr>
-            <w:r>
-              <w:t>System Cannot Access Route Database</w:t>
-            </w:r>
-          </w:p>
-        </w:tc>
-        <w:tc>
-          <w:tcPr>
-            <w:tcW w:w="1720" w:type="dxa"/>
-          </w:tcPr>
-          <w:p>
-            <w:pPr>
-              <w:jc w:val="center"/>
-            </w:pPr>
-          </w:p>
-          <w:p>
-            <w:pPr>
-              <w:jc w:val="center"/>
-            </w:pPr>
-            <w:r>
-              <w:t>N/A</w:t>
-            </w:r>
-          </w:p>
-        </w:tc>
-        <w:tc>
-          <w:tcPr>
-            <w:tcW w:w="1708" w:type="dxa"/>
-          </w:tcPr>
-          <w:p>
-            <w:pPr>
-              <w:jc w:val="center"/>
-            </w:pPr>
-          </w:p>
-          <w:p>
-            <w:pPr>
-              <w:jc w:val="center"/>
-            </w:pPr>
-            <w:r>
-              <w:t>N/A</w:t>
-            </w:r>
-          </w:p>
-        </w:tc>
-        <w:tc>
-          <w:tcPr>
-            <w:tcW w:w="2751" w:type="dxa"/>
-          </w:tcPr>
-          <w:p>
-            <w:pPr>
-              <w:jc w:val="center"/>
-            </w:pPr>
-          </w:p>
-          <w:p>
-            <w:pPr>
-              <w:jc w:val="center"/>
-            </w:pPr>
-            <w:r>
-              <w:t>Error message: “Cannot access route database”</w:t>
-            </w:r>
-          </w:p>
-        </w:tc>
-      </w:tr>
-      <w:tr>
-        <w:trPr>
-          <w:trHeight w:val="807"/>
-        </w:trPr>
-        <w:tc>
-          <w:tcPr>
-            <w:tcW w:w="2402" w:type="dxa"/>
-          </w:tcPr>
-          <w:p/>
-          <w:p>
-            <w:pPr>
-              <w:jc w:val="center"/>
-            </w:pPr>
-            <w:r>
-              <w:t xml:space="preserve">DiscontinueTRoute </w:t>
-            </w:r>
-            <w:r>
-              <w:t>006</w:t>
-            </w:r>
-          </w:p>
-        </w:tc>
-        <w:tc>
-          <w:tcPr>
-            <w:tcW w:w="2017" w:type="dxa"/>
-          </w:tcPr>
-          <w:p>
-            <w:pPr>
-              <w:jc w:val="center"/>
-            </w:pPr>
-          </w:p>
-          <w:p>
-            <w:pPr>
-              <w:jc w:val="center"/>
-            </w:pPr>
-            <w:r>
-              <w:t>User Quits Application</w:t>
-            </w:r>
-          </w:p>
-        </w:tc>
-        <w:tc>
-          <w:tcPr>
-            <w:tcW w:w="1720" w:type="dxa"/>
-          </w:tcPr>
-          <w:p>
-            <w:pPr>
-              <w:jc w:val="center"/>
-            </w:pPr>
-          </w:p>
-          <w:p>
-            <w:pPr>
-              <w:jc w:val="center"/>
-            </w:pPr>
-            <w:r>
-              <w:t>N/A</w:t>
-            </w:r>
-          </w:p>
-        </w:tc>
-        <w:tc>
-          <w:tcPr>
-            <w:tcW w:w="1708" w:type="dxa"/>
-          </w:tcPr>
-          <w:p>
-            <w:pPr>
-              <w:jc w:val="center"/>
-            </w:pPr>
-          </w:p>
-          <w:p>
-            <w:pPr>
-              <w:jc w:val="center"/>
-            </w:pPr>
-            <w:r>
-              <w:t>N/A</w:t>
-            </w:r>
-          </w:p>
-        </w:tc>
-        <w:tc>
-          <w:tcPr>
-            <w:tcW w:w="2751" w:type="dxa"/>
-          </w:tcPr>
-          <w:p>
-            <w:pPr>
-              <w:jc w:val="center"/>
-            </w:pPr>
-          </w:p>
-          <w:p>
-            <w:pPr>
-              <w:jc w:val="center"/>
-            </w:pPr>
-            <w:r>
-              <w:t>Application closes</w:t>
-            </w:r>
-          </w:p>
-        </w:tc>
-      </w:tr>
-      <w:tr>
-        <w:trPr>
-          <w:trHeight w:val="861"/>
-        </w:trPr>
-        <w:tc>
-          <w:tcPr>
-            <w:tcW w:w="2402" w:type="dxa"/>
-          </w:tcPr>
-          <w:p/>
-          <w:p>
-            <w:pPr>
-              <w:jc w:val="center"/>
-            </w:pPr>
-            <w:r>
-              <w:t xml:space="preserve">DiscontinueTRoute </w:t>
-            </w:r>
-            <w:r>
-              <w:t>007</w:t>
+              <w:t>DiscontinueTRoute 006</w:t>
             </w:r>
           </w:p>
         </w:tc>
@@ -1830,23 +1719,14 @@
       </w:tr>
     </w:tbl>
     <w:p/>
-    <w:p/>
-    <w:p/>
-    <w:p/>
-    <w:p/>
-    <w:p/>
-    <w:p/>
-    <w:p/>
-    <w:p/>
-    <w:p/>
-    <w:p/>
-    <w:p/>
-    <w:p/>
-    <w:p/>
+    <w:p>
+      <w:bookmarkStart w:id="0" w:name="_GoBack"/>
+      <w:bookmarkEnd w:id="0"/>
+    </w:p>
     <w:tbl>
       <w:tblPr>
         <w:tblStyle w:val="TableGrid"/>
-        <w:tblpPr w:leftFromText="180" w:rightFromText="180" w:vertAnchor="text" w:horzAnchor="page" w:tblpX="282" w:tblpY="-940"/>
+        <w:tblpPr w:leftFromText="180" w:rightFromText="180" w:vertAnchor="text" w:horzAnchor="margin" w:tblpXSpec="center" w:tblpY="-160"/>
         <w:tblW w:w="11477" w:type="dxa"/>
         <w:tblLook w:val="04A0" w:firstRow="1" w:lastRow="0" w:firstColumn="1" w:lastColumn="0" w:noHBand="0" w:noVBand="1"/>
       </w:tblPr>
@@ -1877,7 +1757,6 @@
               <w:rPr>
                 <w:b/>
               </w:rPr>
-              <w:lastRenderedPageBreak/>
               <w:t>Use Case: Update Transport Cost</w:t>
             </w:r>
           </w:p>
@@ -2663,13 +2542,8 @@
               <w:rPr>
                 <w:b/>
               </w:rPr>
-              <w:t xml:space="preserve">Use Case: Update </w:t>
-            </w:r>
-            <w:r>
-              <w:rPr>
-                <w:b/>
-              </w:rPr>
-              <w:t>Customer Price</w:t>
+              <w:lastRenderedPageBreak/>
+              <w:t>Use Case: Update Customer Price</w:t>
             </w:r>
           </w:p>
           <w:p/>
@@ -2878,13 +2752,7 @@
               <w:jc w:val="center"/>
             </w:pPr>
             <w:r>
-              <w:t>Update</w:t>
-            </w:r>
-            <w:r>
-              <w:t>CustomerPrice</w:t>
-            </w:r>
-            <w:r>
-              <w:t>001</w:t>
+              <w:t>UpdateCustomerPrice001</w:t>
             </w:r>
           </w:p>
         </w:tc>
@@ -2898,10 +2766,7 @@
               <w:jc w:val="center"/>
             </w:pPr>
             <w:r>
-              <w:t xml:space="preserve">Successfully Updated </w:t>
-            </w:r>
-            <w:r>
-              <w:t>Customer Price</w:t>
+              <w:t>Successfully Updated Customer Price</w:t>
             </w:r>
           </w:p>
         </w:tc>
@@ -2965,18 +2830,7 @@
               <w:jc w:val="center"/>
             </w:pPr>
             <w:r>
-              <w:t>Customer price</w:t>
-            </w:r>
-            <w:r>
-              <w:t xml:space="preserve"> updated; Confirmation Message: “</w:t>
-            </w:r>
-            <w:r>
-              <w:t>Customer price</w:t>
-            </w:r>
-            <w:bookmarkStart w:id="0" w:name="_GoBack"/>
-            <w:bookmarkEnd w:id="0"/>
-            <w:r>
-              <w:t xml:space="preserve"> updated from … to …</w:t>
+              <w:t>Customer price updated; Confirmation Message: “Customer price updated from … to …</w:t>
             </w:r>
           </w:p>
         </w:tc>

</xml_diff>